<commit_message>
Adding a few models
</commit_message>
<xml_diff>
--- a/Causal Survey of Social Movement Models.docx
+++ b/Causal Survey of Social Movement Models.docx
@@ -13,42 +13,36 @@
         <w:rPr>
           <w:sz w:val="44"/>
         </w:rPr>
-        <w:t>A</w:t>
+        <w:t xml:space="preserve">A </w:t>
       </w:r>
       <w:r>
         <w:rPr>
           <w:sz w:val="44"/>
         </w:rPr>
-        <w:t xml:space="preserve"> </w:t>
+        <w:t xml:space="preserve">Causal </w:t>
       </w:r>
       <w:r>
         <w:rPr>
           <w:sz w:val="44"/>
         </w:rPr>
-        <w:t xml:space="preserve">Causal </w:t>
+        <w:t>Overview</w:t>
       </w:r>
       <w:r>
         <w:rPr>
           <w:sz w:val="44"/>
         </w:rPr>
-        <w:t>Overview</w:t>
+        <w:t xml:space="preserve"> of </w:t>
       </w:r>
       <w:r>
         <w:rPr>
           <w:sz w:val="44"/>
         </w:rPr>
-        <w:t xml:space="preserve"> of </w:t>
+        <w:t xml:space="preserve">Formal, Dynamic, Theory-Driven </w:t>
       </w:r>
       <w:r>
         <w:rPr>
           <w:sz w:val="44"/>
         </w:rPr>
-        <w:t xml:space="preserve">Formal, Dynamic, Theory-Driven </w:t>
-      </w:r>
-      <w:r>
-        <w:rPr>
-          <w:sz w:val="44"/>
-        </w:rPr>
         <w:t>Models of Social Movements</w:t>
       </w:r>
     </w:p>
@@ -59,11 +53,9 @@
       <w:r>
         <w:t xml:space="preserve">James </w:t>
       </w:r>
-      <w:proofErr w:type="spellStart"/>
-      <w:r>
-        <w:t>Hougthon</w:t>
-      </w:r>
-      <w:proofErr w:type="spellEnd"/>
+      <w:r>
+        <w:t>Houghton</w:t>
+      </w:r>
       <w:r>
         <w:br/>
       </w:r>
@@ -76,11 +68,9 @@
       <w:r>
         <w:t xml:space="preserve">Massachusetts </w:t>
       </w:r>
-      <w:proofErr w:type="spellStart"/>
-      <w:r>
-        <w:t>Insttitute</w:t>
-      </w:r>
-      <w:proofErr w:type="spellEnd"/>
+      <w:r>
+        <w:t>Institute</w:t>
+      </w:r>
       <w:r>
         <w:t xml:space="preserve"> of Technology</w:t>
       </w:r>
@@ -554,21 +544,16 @@
     </w:p>
     <w:p>
       <w:r>
-        <w:t>Topically,</w:t>
-      </w:r>
-      <w:commentRangeStart w:id="0"/>
-      <w:r>
-        <w:t xml:space="preserve"> I </w:t>
-      </w:r>
-      <w:commentRangeEnd w:id="0"/>
-      <w:r>
-        <w:rPr>
-          <w:rStyle w:val="CommentReference"/>
-        </w:rPr>
-        <w:commentReference w:id="0"/>
-      </w:r>
-      <w:r>
-        <w:t xml:space="preserve">am interested in models of collective behavior in which a group of individuals mobilize to demand concessions from their government. These dynamics evolve on timescales of weeks to months, and so I omit models of crowd behavior that operate with timescales on the order of hours. Amongst models excluded by this filter are those by Granovetter </w:t>
+        <w:t xml:space="preserve">Topically, I </w:t>
+      </w:r>
+      <w:bookmarkStart w:id="0" w:name="_GoBack"/>
+      <w:bookmarkEnd w:id="0"/>
+      <w:r>
+        <w:t xml:space="preserve">am interested in models of collective behavior in which a group of individuals mobilize to demand concessions from their government. These dynamics evolve on timescales of weeks to months, and so I omit models of crowd behavior that operate with timescales on the order of hours. Amongst models </w:t>
+      </w:r>
+      <w:r>
+        <w:lastRenderedPageBreak/>
+        <w:t xml:space="preserve">excluded by this filter are those by Granovetter </w:t>
       </w:r>
       <w:r>
         <w:fldChar w:fldCharType="begin" w:fldLock="1"/>
@@ -828,7 +813,11 @@
         <w:t xml:space="preserve"> seems to have attracted the most interest of causal modelers to date. </w:t>
       </w:r>
       <w:r>
-        <w:t xml:space="preserve">The models included in this paper do not represent an exhaustive survey of the </w:t>
+        <w:t xml:space="preserve">The models included in this paper do not represent an exhaustive </w:t>
+      </w:r>
+      <w:r>
+        <w:lastRenderedPageBreak/>
+        <w:t xml:space="preserve">survey of the </w:t>
       </w:r>
       <w:r>
         <w:t xml:space="preserve">social movements </w:t>
@@ -885,7 +874,11 @@
         <w:t>are drawn in boxes</w:t>
       </w:r>
       <w:r>
-        <w:t>. The values of the stock variables are sufficient to encode the full state of the system and allow for calculation of the remaining model elements. Flows represent the derivatives of these stock values with respect to time</w:t>
+        <w:t xml:space="preserve">. The values of the stock variables are sufficient to encode the full state of the system and allow for </w:t>
+      </w:r>
+      <w:r>
+        <w:lastRenderedPageBreak/>
+        <w:t>calculation of the remaining model elements. Flows represent the derivatives of these stock values with respect to time</w:t>
       </w:r>
       <w:r>
         <w:t>, and are drawn as pipes with control valves</w:t>
@@ -925,7 +918,7 @@
                     </pic:cNvPicPr>
                   </pic:nvPicPr>
                   <pic:blipFill>
-                    <a:blip r:embed="rId9">
+                    <a:blip r:embed="rId8">
                       <a:extLst>
                         <a:ext uri="{28A0092B-C50C-407E-A947-70E740481C1C}">
                           <a14:useLocalDpi xmlns:a14="http://schemas.microsoft.com/office/drawing/2010/main" val="0"/>
@@ -1009,7 +1002,11 @@
         <w:t>those that</w:t>
       </w:r>
       <w:r>
-        <w:t xml:space="preserve"> tend to drive the system away from equilibrium, whereas balancing loops bring the system towards equilibrium. Each feedback loop is labeled with a name, which will allow us to compare feedback processes across models to show how various authors expand on the same themes as their predecessors with more nuance or detail, and where they introduce </w:t>
+        <w:t xml:space="preserve"> tend to drive the system away from equilibrium, whereas balancing loops bring the system towards equilibrium. Each feedback loop is labeled with a name, which will allow us to compare feedback processes across models to show how various authors expand </w:t>
+      </w:r>
+      <w:r>
+        <w:lastRenderedPageBreak/>
+        <w:t xml:space="preserve">on the same themes as their predecessors with more nuance or detail, and where they introduce </w:t>
       </w:r>
       <w:r>
         <w:t>structures</w:t>
@@ -1065,8 +1062,6 @@
       <w:r>
         <w:t>The layout of this paper</w:t>
       </w:r>
-      <w:bookmarkStart w:id="2" w:name="_GoBack"/>
-      <w:bookmarkEnd w:id="2"/>
     </w:p>
     <w:p>
       <w:r>
@@ -1171,7 +1166,11 @@
         <w:t>recurrence</w:t>
       </w:r>
       <w:r>
-        <w:t xml:space="preserve"> equations describing the behavior of an authoritarian regime</w:t>
+        <w:t xml:space="preserve"> equations describing the behavior of an authoritarian </w:t>
+      </w:r>
+      <w:r>
+        <w:lastRenderedPageBreak/>
+        <w:t>regime</w:t>
       </w:r>
       <w:r>
         <w:t xml:space="preserve"> and its conflict with an opposition group. The conflict made manifest by the opposition is met with coercive force, which for the authors has the effect of increasing the level of conflict the opposition is willing or able to maintain.</w:t>
@@ -1276,19 +1275,32 @@
           <w:color w:val="000000"/>
         </w:rPr>
       </w:pPr>
-      <w:bookmarkStart w:id="3" w:name="_Ref313632784"/>
+      <w:bookmarkStart w:id="2" w:name="_Ref313632784"/>
       <w:r>
         <w:t xml:space="preserve">Figure </w:t>
       </w:r>
-      <w:fldSimple w:instr=" SEQ Figure \* ARABIC ">
-        <w:r>
-          <w:rPr>
-            <w:noProof/>
-          </w:rPr>
-          <w:t>1</w:t>
-        </w:r>
-      </w:fldSimple>
-      <w:bookmarkEnd w:id="3"/>
+      <w:r>
+        <w:fldChar w:fldCharType="begin"/>
+      </w:r>
+      <w:r>
+        <w:instrText xml:space="preserve"> SEQ Figure \* ARABIC </w:instrText>
+      </w:r>
+      <w:r>
+        <w:fldChar w:fldCharType="separate"/>
+      </w:r>
+      <w:r>
+        <w:rPr>
+          <w:noProof/>
+        </w:rPr>
+        <w:t>1</w:t>
+      </w:r>
+      <w:r>
+        <w:rPr>
+          <w:noProof/>
+        </w:rPr>
+        <w:fldChar w:fldCharType="end"/>
+      </w:r>
+      <w:bookmarkEnd w:id="2"/>
       <w:r>
         <w:t>: A Causal Loop Diagram of Jackson</w:t>
       </w:r>
@@ -1370,6 +1382,7 @@
         <w:rPr>
           <w:rStyle w:val="Strong"/>
         </w:rPr>
+        <w:lastRenderedPageBreak/>
         <w:t>Feedback Processes</w:t>
       </w:r>
     </w:p>
@@ -1464,6 +1477,7 @@
       </w:pPr>
       <w:proofErr w:type="spellStart"/>
       <w:r>
+        <w:lastRenderedPageBreak/>
         <w:t>Huckfeldt</w:t>
       </w:r>
       <w:proofErr w:type="spellEnd"/>
@@ -1601,7 +1615,11 @@
         <w:t xml:space="preserve"> built through some form of social recruitment process, and declines as citizens are coerced into compliance with the law. The second state element is the resource base devoted to ensuring compliance, whether those resources are police time, incarceration costs, or forgone economic opportunities. This element of the system state is modified in response to </w:t>
       </w:r>
       <w:r>
-        <w:t>resource constraints, political support, and policing decisions.</w:t>
+        <w:t xml:space="preserve">resource </w:t>
+      </w:r>
+      <w:r>
+        <w:lastRenderedPageBreak/>
+        <w:t>constraints, political support, and policing decisions.</w:t>
       </w:r>
       <w:r>
         <w:rPr>
@@ -1668,25 +1686,44 @@
         <w:pStyle w:val="Caption"/>
         <w:jc w:val="center"/>
       </w:pPr>
-      <w:bookmarkStart w:id="4" w:name="_Ref313633313"/>
+      <w:bookmarkStart w:id="3" w:name="_Ref313633313"/>
       <w:r>
         <w:t xml:space="preserve">Figure </w:t>
       </w:r>
-      <w:fldSimple w:instr=" SEQ Figure \* ARABIC ">
-        <w:r>
-          <w:rPr>
-            <w:noProof/>
-          </w:rPr>
-          <w:t>2</w:t>
-        </w:r>
-      </w:fldSimple>
-      <w:bookmarkEnd w:id="4"/>
+      <w:r>
+        <w:fldChar w:fldCharType="begin"/>
+      </w:r>
+      <w:r>
+        <w:instrText xml:space="preserve"> SEQ Figure \* ARABIC </w:instrText>
+      </w:r>
+      <w:r>
+        <w:fldChar w:fldCharType="separate"/>
+      </w:r>
+      <w:r>
+        <w:rPr>
+          <w:noProof/>
+        </w:rPr>
+        <w:t>2</w:t>
+      </w:r>
+      <w:r>
+        <w:rPr>
+          <w:noProof/>
+        </w:rPr>
+        <w:fldChar w:fldCharType="end"/>
+      </w:r>
+      <w:bookmarkEnd w:id="3"/>
       <w:r>
         <w:t xml:space="preserve">: Structural diagram of the equations presented in </w:t>
       </w:r>
       <w:proofErr w:type="spellStart"/>
       <w:r>
-        <w:t>Hickfeldt</w:t>
+        <w:t>H</w:t>
+      </w:r>
+      <w:r>
+        <w:t>u</w:t>
+      </w:r>
+      <w:r>
+        <w:t>ckfeldt</w:t>
       </w:r>
       <w:proofErr w:type="spellEnd"/>
       <w:r>
@@ -2235,19 +2272,35 @@
         <w:pStyle w:val="Caption"/>
         <w:jc w:val="center"/>
       </w:pPr>
-      <w:bookmarkStart w:id="5" w:name="_Ref313634512"/>
+      <w:bookmarkStart w:id="4" w:name="_Ref313634512"/>
       <w:r>
         <w:t xml:space="preserve">Figure </w:t>
       </w:r>
-      <w:fldSimple w:instr=" SEQ Figure \* ARABIC ">
-        <w:r>
-          <w:rPr>
-            <w:noProof/>
-          </w:rPr>
-          <w:t>3</w:t>
-        </w:r>
-      </w:fldSimple>
-      <w:bookmarkEnd w:id="5"/>
+      <w:r>
+        <w:fldChar w:fldCharType="begin"/>
+      </w:r>
+      <w:r>
+        <w:instrText xml:space="preserve"> </w:instrText>
+      </w:r>
+      <w:r>
+        <w:instrText xml:space="preserve">SEQ Figure \* ARABIC </w:instrText>
+      </w:r>
+      <w:r>
+        <w:fldChar w:fldCharType="separate"/>
+      </w:r>
+      <w:r>
+        <w:rPr>
+          <w:noProof/>
+        </w:rPr>
+        <w:t>3</w:t>
+      </w:r>
+      <w:r>
+        <w:rPr>
+          <w:noProof/>
+        </w:rPr>
+        <w:fldChar w:fldCharType="end"/>
+      </w:r>
+      <w:bookmarkEnd w:id="4"/>
       <w:r>
         <w:t xml:space="preserve">: A diagram of the full equation model in </w:t>
       </w:r>
@@ -2844,19 +2897,32 @@
         <w:pStyle w:val="Caption"/>
         <w:jc w:val="center"/>
       </w:pPr>
-      <w:bookmarkStart w:id="6" w:name="_Ref313694405"/>
+      <w:bookmarkStart w:id="5" w:name="_Ref313694405"/>
       <w:r>
         <w:t xml:space="preserve">Figure </w:t>
       </w:r>
-      <w:fldSimple w:instr=" SEQ Figure \* ARABIC ">
-        <w:r>
-          <w:rPr>
-            <w:noProof/>
-          </w:rPr>
-          <w:t>4</w:t>
-        </w:r>
-      </w:fldSimple>
-      <w:bookmarkEnd w:id="6"/>
+      <w:r>
+        <w:fldChar w:fldCharType="begin"/>
+      </w:r>
+      <w:r>
+        <w:instrText xml:space="preserve"> SEQ Figure \* ARABIC </w:instrText>
+      </w:r>
+      <w:r>
+        <w:fldChar w:fldCharType="separate"/>
+      </w:r>
+      <w:r>
+        <w:rPr>
+          <w:noProof/>
+        </w:rPr>
+        <w:t>4</w:t>
+      </w:r>
+      <w:r>
+        <w:rPr>
+          <w:noProof/>
+        </w:rPr>
+        <w:fldChar w:fldCharType="end"/>
+      </w:r>
+      <w:bookmarkEnd w:id="5"/>
       <w:r>
         <w:t xml:space="preserve">: The equations of </w:t>
       </w:r>
@@ -3359,19 +3425,32 @@
         <w:pStyle w:val="Caption"/>
         <w:jc w:val="center"/>
       </w:pPr>
-      <w:bookmarkStart w:id="7" w:name="_Ref313635137"/>
+      <w:bookmarkStart w:id="6" w:name="_Ref313635137"/>
       <w:r>
         <w:t xml:space="preserve">Figure </w:t>
       </w:r>
-      <w:fldSimple w:instr=" SEQ Figure \* ARABIC ">
-        <w:r>
-          <w:rPr>
-            <w:noProof/>
-          </w:rPr>
-          <w:t>5</w:t>
-        </w:r>
-      </w:fldSimple>
-      <w:bookmarkEnd w:id="7"/>
+      <w:r>
+        <w:fldChar w:fldCharType="begin"/>
+      </w:r>
+      <w:r>
+        <w:instrText xml:space="preserve"> SEQ Figure \* ARABIC </w:instrText>
+      </w:r>
+      <w:r>
+        <w:fldChar w:fldCharType="separate"/>
+      </w:r>
+      <w:r>
+        <w:rPr>
+          <w:noProof/>
+        </w:rPr>
+        <w:t>5</w:t>
+      </w:r>
+      <w:r>
+        <w:rPr>
+          <w:noProof/>
+        </w:rPr>
+        <w:fldChar w:fldCharType="end"/>
+      </w:r>
+      <w:bookmarkEnd w:id="6"/>
       <w:r>
         <w:t>: A causal loop diagram of Chong (1991)</w:t>
       </w:r>
@@ -3684,6 +3763,22 @@
         <w:instrText xml:space="preserve"> REF _Ref313635439 \h </w:instrText>
       </w:r>
       <w:r>
+        <w:fldChar w:fldCharType="separate"/>
+      </w:r>
+      <w:r>
+        <w:rPr>
+          <w:b/>
+        </w:rPr>
+        <w:t xml:space="preserve">Error! Reference source not </w:t>
+      </w:r>
+      <w:proofErr w:type="spellStart"/>
+      <w:r>
+        <w:rPr>
+          <w:b/>
+        </w:rPr>
+        <w:t>found.</w:t>
+      </w:r>
+      <w:r>
         <w:fldChar w:fldCharType="end"/>
       </w:r>
       <w:r>
@@ -3696,7 +3791,11 @@
         <w:fldChar w:fldCharType="separate"/>
       </w:r>
       <w:r>
-        <w:t xml:space="preserve">Figure </w:t>
+        <w:t>Figure</w:t>
+      </w:r>
+      <w:proofErr w:type="spellEnd"/>
+      <w:r>
+        <w:t xml:space="preserve"> </w:t>
       </w:r>
       <w:r>
         <w:rPr>
@@ -3777,19 +3876,32 @@
         <w:pStyle w:val="Caption"/>
         <w:jc w:val="center"/>
       </w:pPr>
-      <w:bookmarkStart w:id="8" w:name="_Ref313635441"/>
+      <w:bookmarkStart w:id="7" w:name="_Ref313635441"/>
       <w:r>
         <w:t xml:space="preserve">Figure </w:t>
       </w:r>
-      <w:fldSimple w:instr=" SEQ Figure \* ARABIC ">
-        <w:r>
-          <w:rPr>
-            <w:noProof/>
-          </w:rPr>
-          <w:t>6</w:t>
-        </w:r>
-      </w:fldSimple>
-      <w:bookmarkEnd w:id="8"/>
+      <w:r>
+        <w:fldChar w:fldCharType="begin"/>
+      </w:r>
+      <w:r>
+        <w:instrText xml:space="preserve"> SEQ Figure \* ARABIC </w:instrText>
+      </w:r>
+      <w:r>
+        <w:fldChar w:fldCharType="separate"/>
+      </w:r>
+      <w:r>
+        <w:rPr>
+          <w:noProof/>
+        </w:rPr>
+        <w:t>6</w:t>
+      </w:r>
+      <w:r>
+        <w:rPr>
+          <w:noProof/>
+        </w:rPr>
+        <w:fldChar w:fldCharType="end"/>
+      </w:r>
+      <w:bookmarkEnd w:id="7"/>
       <w:r>
         <w:t>: Diagrammatic representation of the model presented in Simon (1994)</w:t>
       </w:r>
@@ -3801,7 +3913,6 @@
           <w:rStyle w:val="Strong"/>
         </w:rPr>
       </w:pPr>
-      <w:bookmarkStart w:id="9" w:name="_Ref313635439"/>
       <w:r>
         <w:rPr>
           <w:rStyle w:val="Strong"/>
@@ -4335,19 +4446,32 @@
         <w:keepNext/>
         <w:jc w:val="center"/>
       </w:pPr>
-      <w:bookmarkStart w:id="10" w:name="_Ref313695630"/>
+      <w:bookmarkStart w:id="8" w:name="_Ref313695630"/>
       <w:r>
         <w:t xml:space="preserve">Table </w:t>
       </w:r>
-      <w:fldSimple w:instr=" SEQ Table \* ARABIC ">
-        <w:r>
-          <w:rPr>
-            <w:noProof/>
-          </w:rPr>
-          <w:t>1</w:t>
-        </w:r>
-      </w:fldSimple>
-      <w:bookmarkEnd w:id="10"/>
+      <w:r>
+        <w:fldChar w:fldCharType="begin"/>
+      </w:r>
+      <w:r>
+        <w:instrText xml:space="preserve"> SEQ Table \* ARABIC </w:instrText>
+      </w:r>
+      <w:r>
+        <w:fldChar w:fldCharType="separate"/>
+      </w:r>
+      <w:r>
+        <w:rPr>
+          <w:noProof/>
+        </w:rPr>
+        <w:t>1</w:t>
+      </w:r>
+      <w:r>
+        <w:rPr>
+          <w:noProof/>
+        </w:rPr>
+        <w:fldChar w:fldCharType="end"/>
+      </w:r>
+      <w:bookmarkEnd w:id="8"/>
       <w:r>
         <w:t>: State variable presence across models considered</w:t>
       </w:r>
@@ -4357,6 +4481,9 @@
         <w:jc w:val="center"/>
       </w:pPr>
       <w:r>
+        <w:rPr>
+          <w:noProof/>
+        </w:rPr>
         <w:drawing>
           <wp:inline distT="0" distB="0" distL="0" distR="0" wp14:anchorId="76F408A4" wp14:editId="0AFC683A">
             <wp:extent cx="4559837" cy="2275115"/>
@@ -4489,19 +4616,32 @@
         <w:keepNext/>
         <w:jc w:val="center"/>
       </w:pPr>
-      <w:bookmarkStart w:id="11" w:name="_Ref313635744"/>
+      <w:bookmarkStart w:id="9" w:name="_Ref313635744"/>
       <w:r>
         <w:t xml:space="preserve">Table </w:t>
       </w:r>
-      <w:fldSimple w:instr=" SEQ Table \* ARABIC ">
-        <w:r>
-          <w:rPr>
-            <w:noProof/>
-          </w:rPr>
-          <w:t>2</w:t>
-        </w:r>
-      </w:fldSimple>
-      <w:bookmarkEnd w:id="11"/>
+      <w:r>
+        <w:fldChar w:fldCharType="begin"/>
+      </w:r>
+      <w:r>
+        <w:instrText xml:space="preserve"> SEQ Table \* ARABIC </w:instrText>
+      </w:r>
+      <w:r>
+        <w:fldChar w:fldCharType="separate"/>
+      </w:r>
+      <w:r>
+        <w:rPr>
+          <w:noProof/>
+        </w:rPr>
+        <w:t>2</w:t>
+      </w:r>
+      <w:r>
+        <w:rPr>
+          <w:noProof/>
+        </w:rPr>
+        <w:fldChar w:fldCharType="end"/>
+      </w:r>
+      <w:bookmarkEnd w:id="9"/>
       <w:r>
         <w:t>: Feedback loop presence across the models considered</w:t>
       </w:r>
@@ -4511,6 +4651,9 @@
         <w:jc w:val="center"/>
       </w:pPr>
       <w:r>
+        <w:rPr>
+          <w:noProof/>
+        </w:rPr>
         <w:drawing>
           <wp:inline distT="0" distB="0" distL="0" distR="0" wp14:anchorId="0CC13BDF" wp14:editId="6C229DD2">
             <wp:extent cx="4241850" cy="4354123"/>
@@ -5519,22 +5662,6 @@
 
 <file path=word/comments.xml><?xml version="1.0" encoding="utf-8"?>
 <w:comments xmlns:wpc="http://schemas.microsoft.com/office/word/2010/wordprocessingCanvas" xmlns:mo="http://schemas.microsoft.com/office/mac/office/2008/main" xmlns:mc="http://schemas.openxmlformats.org/markup-compatibility/2006" xmlns:mv="urn:schemas-microsoft-com:mac:vml" xmlns:o="urn:schemas-microsoft-com:office:office" xmlns:r="http://schemas.openxmlformats.org/officeDocument/2006/relationships" xmlns:m="http://schemas.openxmlformats.org/officeDocument/2006/math" xmlns:v="urn:schemas-microsoft-com:vml" xmlns:wp14="http://schemas.microsoft.com/office/word/2010/wordprocessingDrawing" xmlns:wp="http://schemas.openxmlformats.org/drawingml/2006/wordprocessingDrawing" xmlns:w10="urn:schemas-microsoft-com:office:word" xmlns:w="http://schemas.openxmlformats.org/wordprocessingml/2006/main" xmlns:w14="http://schemas.microsoft.com/office/word/2010/wordml" xmlns:wpg="http://schemas.microsoft.com/office/word/2010/wordprocessingGroup" xmlns:wpi="http://schemas.microsoft.com/office/word/2010/wordprocessingInk" xmlns:wne="http://schemas.microsoft.com/office/word/2006/wordml" xmlns:wps="http://schemas.microsoft.com/office/word/2010/wordprocessingShape" mc:Ignorable="w14 wp14">
-  <w:comment w:id="0" w:author="James Houghton" w:date="2016-01-05T16:48:00Z" w:initials="JH">
-    <w:p>
-      <w:pPr>
-        <w:pStyle w:val="CommentText"/>
-      </w:pPr>
-      <w:r>
-        <w:rPr>
-          <w:rStyle w:val="CommentReference"/>
-        </w:rPr>
-        <w:annotationRef/>
-      </w:r>
-      <w:r>
-        <w:t>Check before submitting that I haven’t slipped into ‘we’ by accident…</w:t>
-      </w:r>
-    </w:p>
-  </w:comment>
   <w:comment w:id="1" w:author="James Houghton" w:date="2016-01-05T16:58:00Z" w:initials="JH">
     <w:p>
       <w:pPr>
@@ -5878,6 +6005,7 @@
   <w:style w:type="character" w:default="1" w:styleId="DefaultParagraphFont">
     <w:name w:val="Default Paragraph Font"/>
     <w:uiPriority w:val="1"/>
+    <w:semiHidden/>
     <w:unhideWhenUsed/>
   </w:style>
   <w:style w:type="table" w:default="1" w:styleId="TableNormal">
@@ -6576,6 +6704,7 @@
   <w:style w:type="character" w:default="1" w:styleId="DefaultParagraphFont">
     <w:name w:val="Default Paragraph Font"/>
     <w:uiPriority w:val="1"/>
+    <w:semiHidden/>
     <w:unhideWhenUsed/>
   </w:style>
   <w:style w:type="table" w:default="1" w:styleId="TableNormal">
@@ -7389,7 +7518,7 @@
 </file>
 
 <file path=customXml/itemProps1.xml><?xml version="1.0" encoding="utf-8"?>
-<ds:datastoreItem xmlns:ds="http://schemas.openxmlformats.org/officeDocument/2006/customXml" ds:itemID="{A82853A7-C1EC-6340-B507-3F11A6D11915}">
+<ds:datastoreItem xmlns:ds="http://schemas.openxmlformats.org/officeDocument/2006/customXml" ds:itemID="{86685488-3B61-7F41-B711-02F54100BB0D}">
   <ds:schemaRefs>
     <ds:schemaRef ds:uri="http://schemas.openxmlformats.org/officeDocument/2006/bibliography"/>
   </ds:schemaRefs>

</xml_diff>